<commit_message>
Loan Payment Skip V112 Post PR Changes
Corrections/changes requested by Jordan
</commit_message>
<xml_diff>
--- a/loan-payment-skip/Loan Payment Skip Config Worksheet.docx
+++ b/loan-payment-skip/Loan Payment Skip Config Worksheet.docx
@@ -249,9 +249,6 @@
             <w:vAlign w:val="center"/>
           </w:tcPr>
           <w:p>
-            <w:pPr>
-              <w:jc w:val="center"/>
-            </w:pPr>
             <w:r>
               <w:t xml:space="preserve">LT: </w:t>
             </w:r>
@@ -319,9 +316,6 @@
             <w:vAlign w:val="center"/>
           </w:tcPr>
           <w:p>
-            <w:pPr>
-              <w:jc w:val="center"/>
-            </w:pPr>
             <w:r>
               <w:t>SC:</w:t>
             </w:r>
@@ -387,9 +381,6 @@
             <w:vAlign w:val="center"/>
           </w:tcPr>
           <w:p>
-            <w:pPr>
-              <w:jc w:val="center"/>
-            </w:pPr>
             <w:r>
               <w:t>LS:</w:t>
             </w:r>
@@ -461,9 +452,6 @@
             <w:vAlign w:val="center"/>
           </w:tcPr>
           <w:p>
-            <w:pPr>
-              <w:jc w:val="center"/>
-            </w:pPr>
             <w:r>
               <w:t>MA:</w:t>
             </w:r>
@@ -535,9 +523,6 @@
             <w:vAlign w:val="center"/>
           </w:tcPr>
           <w:p>
-            <w:pPr>
-              <w:jc w:val="center"/>
-            </w:pPr>
             <w:r>
               <w:t>MM:</w:t>
             </w:r>
@@ -573,15 +558,7 @@
               <w:t>Valid Values</w:t>
             </w:r>
             <w:r>
-              <w:t xml:space="preserve">: </w:t>
-            </w:r>
-            <w:proofErr w:type="gramStart"/>
-            <w:r>
-              <w:t>1:Annual</w:t>
-            </w:r>
-            <w:proofErr w:type="gramEnd"/>
-            <w:r>
-              <w:t>, 2:Semiannual 3:Quarterly, 4:Monthly, 5:Semimonthly, 6:Biweekly skip first, 7:Biweekly skip last, 8:Biweekly, 9:Weekly, 11:Weekly skip first, 12:Weekly skip last, 13: Bimonthly</w:t>
+              <w:t>: 1:Annual, 2:Semiannual 3:Quarterly, 4:Monthly, 5:Semimonthly, 6:Biweekly skip first, 7:Biweekly skip last, 8:Biweekly, 9:Weekly, 11:Weekly skip first, 12:Weekly skip last, 13: Bimonthly</w:t>
             </w:r>
           </w:p>
         </w:tc>
@@ -608,9 +585,6 @@
             <w:vAlign w:val="center"/>
           </w:tcPr>
           <w:p>
-            <w:pPr>
-              <w:jc w:val="center"/>
-            </w:pPr>
             <w:r>
               <w:t>EPF:</w:t>
             </w:r>
@@ -675,9 +649,6 @@
             <w:vAlign w:val="center"/>
           </w:tcPr>
           <w:p>
-            <w:pPr>
-              <w:jc w:val="center"/>
-            </w:pPr>
             <w:r>
               <w:t>MPC:</w:t>
             </w:r>
@@ -693,16 +664,11 @@
             <w:r>
               <w:t xml:space="preserve">Account Warning Codes </w:t>
             </w:r>
-            <w:proofErr w:type="gramStart"/>
             <w:r>
               <w:t>T</w:t>
             </w:r>
             <w:r>
-              <w:t>o</w:t>
-            </w:r>
-            <w:proofErr w:type="gramEnd"/>
-            <w:r>
-              <w:t xml:space="preserve"> </w:t>
+              <w:t xml:space="preserve">o </w:t>
             </w:r>
             <w:r>
               <w:t>E</w:t>
@@ -757,9 +723,6 @@
             <w:vAlign w:val="center"/>
           </w:tcPr>
           <w:p>
-            <w:pPr>
-              <w:jc w:val="center"/>
-            </w:pPr>
             <w:r>
               <w:t>AW:</w:t>
             </w:r>
@@ -779,16 +742,11 @@
             <w:r>
               <w:t xml:space="preserve"> </w:t>
             </w:r>
-            <w:proofErr w:type="gramStart"/>
             <w:r>
               <w:t>T</w:t>
             </w:r>
             <w:r>
-              <w:t>o</w:t>
-            </w:r>
-            <w:proofErr w:type="gramEnd"/>
-            <w:r>
-              <w:t xml:space="preserve"> </w:t>
+              <w:t xml:space="preserve">o </w:t>
             </w:r>
             <w:r>
               <w:t>E</w:t>
@@ -846,9 +804,6 @@
             <w:vAlign w:val="center"/>
           </w:tcPr>
           <w:p>
-            <w:pPr>
-              <w:jc w:val="center"/>
-            </w:pPr>
             <w:r>
               <w:t>LW:</w:t>
             </w:r>
@@ -917,9 +872,6 @@
             <w:vAlign w:val="center"/>
           </w:tcPr>
           <w:p>
-            <w:pPr>
-              <w:jc w:val="center"/>
-            </w:pPr>
             <w:r>
               <w:t>PS:</w:t>
             </w:r>
@@ -967,15 +919,7 @@
               <w:t>V</w:t>
             </w:r>
             <w:r>
-              <w:t xml:space="preserve">alue </w:t>
-            </w:r>
-            <w:proofErr w:type="gramStart"/>
-            <w:r>
-              <w:t>&gt;  =</w:t>
-            </w:r>
-            <w:proofErr w:type="gramEnd"/>
-            <w:r>
-              <w:t xml:space="preserve"> 0</w:t>
+              <w:t>alue &gt;  = 0</w:t>
             </w:r>
           </w:p>
         </w:tc>
@@ -999,9 +943,6 @@
             <w:vAlign w:val="center"/>
           </w:tcPr>
           <w:p>
-            <w:pPr>
-              <w:jc w:val="center"/>
-            </w:pPr>
             <w:r>
               <w:t>GD:</w:t>
             </w:r>
@@ -1067,9 +1008,6 @@
             <w:vAlign w:val="center"/>
           </w:tcPr>
           <w:p>
-            <w:pPr>
-              <w:jc w:val="center"/>
-            </w:pPr>
             <w:r>
               <w:t>XA:</w:t>
             </w:r>
@@ -1143,9 +1081,6 @@
             <w:vAlign w:val="center"/>
           </w:tcPr>
           <w:p>
-            <w:pPr>
-              <w:jc w:val="center"/>
-            </w:pPr>
             <w:r>
               <w:t>ACE:</w:t>
             </w:r>
@@ -1211,15 +1146,7 @@
           </w:p>
           <w:p>
             <w:r>
-              <w:t xml:space="preserve">0 </w:t>
-            </w:r>
-            <w:proofErr w:type="gramStart"/>
-            <w:r>
-              <w:t>=  delinquent</w:t>
-            </w:r>
-            <w:proofErr w:type="gramEnd"/>
-            <w:r>
-              <w:t xml:space="preserve"> payments will not be a factor when determining eligibility</w:t>
+              <w:t>0 =  delinquent payments will not be a factor when determining eligibility</w:t>
             </w:r>
           </w:p>
         </w:tc>
@@ -1325,41 +1252,29 @@
             <w:vAlign w:val="center"/>
           </w:tcPr>
           <w:p>
-            <w:pPr>
-              <w:jc w:val="center"/>
-            </w:pPr>
             <w:r>
               <w:t>DQA</w:t>
             </w:r>
-          </w:p>
-          <w:p>
-            <w:pPr>
-              <w:jc w:val="center"/>
-            </w:pPr>
+            <w:r>
+              <w:t>:</w:t>
+            </w:r>
+          </w:p>
+          <w:p>
             <w:r>
               <w:t>DQB:</w:t>
             </w:r>
           </w:p>
           <w:p>
-            <w:pPr>
-              <w:jc w:val="center"/>
-            </w:pPr>
             <w:r>
               <w:t>DQC:</w:t>
             </w:r>
           </w:p>
           <w:p>
-            <w:pPr>
-              <w:jc w:val="center"/>
-            </w:pPr>
             <w:r>
               <w:t>DQD:</w:t>
             </w:r>
           </w:p>
           <w:p>
-            <w:pPr>
-              <w:jc w:val="center"/>
-            </w:pPr>
             <w:r>
               <w:t>DQE:</w:t>
             </w:r>
@@ -1425,9 +1340,6 @@
             <w:vAlign w:val="center"/>
           </w:tcPr>
           <w:p>
-            <w:pPr>
-              <w:jc w:val="center"/>
-            </w:pPr>
             <w:r>
               <w:t>TP:</w:t>
             </w:r>
@@ -1492,9 +1404,6 @@
             <w:vAlign w:val="center"/>
           </w:tcPr>
           <w:p>
-            <w:pPr>
-              <w:jc w:val="center"/>
-            </w:pPr>
             <w:r>
               <w:t xml:space="preserve">TT: </w:t>
             </w:r>
@@ -1774,7 +1683,6 @@
               <w:autoSpaceDE w:val="0"/>
               <w:autoSpaceDN w:val="0"/>
               <w:adjustRightInd w:val="0"/>
-              <w:jc w:val="center"/>
               <w:rPr>
                 <w:rFonts w:cstheme="minorHAnsi"/>
               </w:rPr>
@@ -1791,7 +1699,6 @@
               <w:autoSpaceDE w:val="0"/>
               <w:autoSpaceDN w:val="0"/>
               <w:adjustRightInd w:val="0"/>
-              <w:jc w:val="center"/>
               <w:rPr>
                 <w:rFonts w:cstheme="minorHAnsi"/>
               </w:rPr>
@@ -1808,7 +1715,6 @@
               <w:autoSpaceDE w:val="0"/>
               <w:autoSpaceDN w:val="0"/>
               <w:adjustRightInd w:val="0"/>
-              <w:jc w:val="center"/>
               <w:rPr>
                 <w:rFonts w:cstheme="minorHAnsi"/>
               </w:rPr>
@@ -1825,7 +1731,6 @@
               <w:autoSpaceDE w:val="0"/>
               <w:autoSpaceDN w:val="0"/>
               <w:adjustRightInd w:val="0"/>
-              <w:jc w:val="center"/>
               <w:rPr>
                 <w:rFonts w:cstheme="minorHAnsi"/>
               </w:rPr>
@@ -1842,7 +1747,6 @@
               <w:autoSpaceDE w:val="0"/>
               <w:autoSpaceDN w:val="0"/>
               <w:adjustRightInd w:val="0"/>
-              <w:jc w:val="center"/>
               <w:rPr>
                 <w:rFonts w:cstheme="minorHAnsi"/>
               </w:rPr>
@@ -1859,7 +1763,6 @@
               <w:autoSpaceDE w:val="0"/>
               <w:autoSpaceDN w:val="0"/>
               <w:adjustRightInd w:val="0"/>
-              <w:jc w:val="center"/>
               <w:rPr>
                 <w:rFonts w:cstheme="minorHAnsi"/>
               </w:rPr>
@@ -1876,7 +1779,6 @@
               <w:autoSpaceDE w:val="0"/>
               <w:autoSpaceDN w:val="0"/>
               <w:adjustRightInd w:val="0"/>
-              <w:jc w:val="center"/>
               <w:rPr>
                 <w:rFonts w:cstheme="minorHAnsi"/>
               </w:rPr>
@@ -1893,7 +1795,6 @@
               <w:autoSpaceDE w:val="0"/>
               <w:autoSpaceDN w:val="0"/>
               <w:adjustRightInd w:val="0"/>
-              <w:jc w:val="center"/>
               <w:rPr>
                 <w:rFonts w:cstheme="minorHAnsi"/>
               </w:rPr>
@@ -1910,7 +1811,6 @@
               <w:autoSpaceDE w:val="0"/>
               <w:autoSpaceDN w:val="0"/>
               <w:adjustRightInd w:val="0"/>
-              <w:jc w:val="center"/>
               <w:rPr>
                 <w:rFonts w:cstheme="minorHAnsi"/>
               </w:rPr>
@@ -1927,7 +1827,6 @@
               <w:autoSpaceDE w:val="0"/>
               <w:autoSpaceDN w:val="0"/>
               <w:adjustRightInd w:val="0"/>
-              <w:jc w:val="center"/>
               <w:rPr>
                 <w:rFonts w:cstheme="minorHAnsi"/>
               </w:rPr>
@@ -1944,7 +1843,6 @@
               <w:autoSpaceDE w:val="0"/>
               <w:autoSpaceDN w:val="0"/>
               <w:adjustRightInd w:val="0"/>
-              <w:jc w:val="center"/>
               <w:rPr>
                 <w:rFonts w:cstheme="minorHAnsi"/>
               </w:rPr>
@@ -1961,7 +1859,6 @@
               <w:autoSpaceDE w:val="0"/>
               <w:autoSpaceDN w:val="0"/>
               <w:adjustRightInd w:val="0"/>
-              <w:jc w:val="center"/>
               <w:rPr>
                 <w:rFonts w:cstheme="minorHAnsi"/>
               </w:rPr>
@@ -1973,11 +1870,7 @@
               <w:t>DDA13:</w:t>
             </w:r>
           </w:p>
-          <w:p>
-            <w:pPr>
-              <w:jc w:val="center"/>
-            </w:pPr>
-          </w:p>
+          <w:p/>
         </w:tc>
       </w:tr>
       <w:tr>
@@ -2070,9 +1963,6 @@
             <w:vAlign w:val="center"/>
           </w:tcPr>
           <w:p>
-            <w:pPr>
-              <w:jc w:val="center"/>
-            </w:pPr>
             <w:r>
               <w:t>SFLE:</w:t>
             </w:r>
@@ -2108,15 +1998,7 @@
               <w:t>Valid Values</w:t>
             </w:r>
             <w:r>
-              <w:t xml:space="preserve">: </w:t>
-            </w:r>
-            <w:proofErr w:type="gramStart"/>
-            <w:r>
-              <w:t>xx:yy</w:t>
-            </w:r>
-            <w:proofErr w:type="gramEnd"/>
-            <w:r>
-              <w:t>.yy</w:t>
+              <w:t>: xx:yy.yy</w:t>
             </w:r>
           </w:p>
           <w:p>
@@ -2128,13 +2010,8 @@
             </w:r>
           </w:p>
           <w:p>
-            <w:proofErr w:type="gramStart"/>
-            <w:r>
-              <w:t>yy.yy</w:t>
-            </w:r>
-            <w:proofErr w:type="gramEnd"/>
-            <w:r>
-              <w:t>= fee amount</w:t>
+            <w:r>
+              <w:t>yy.yy= fee amount</w:t>
             </w:r>
           </w:p>
         </w:tc>
@@ -2158,9 +2035,6 @@
             <w:vAlign w:val="center"/>
           </w:tcPr>
           <w:p>
-            <w:pPr>
-              <w:jc w:val="center"/>
-            </w:pPr>
             <w:r>
               <w:t>FA:</w:t>
             </w:r>
@@ -2235,9 +2109,6 @@
             <w:vAlign w:val="center"/>
           </w:tcPr>
           <w:p>
-            <w:pPr>
-              <w:jc w:val="center"/>
-            </w:pPr>
             <w:r>
               <w:t>ST:</w:t>
             </w:r>
@@ -2261,7 +2132,15 @@
           </w:tcPr>
           <w:p>
             <w:r>
-              <w:t>Enter the transaction description for the fee.</w:t>
+              <w:t>Enter the transaction description for the fee</w:t>
+            </w:r>
+            <w:r>
+              <w:t>. Max 40 characters.</w:t>
+            </w:r>
+          </w:p>
+          <w:p>
+            <w:r>
+              <w:t>Example “Skip Payment Fee”</w:t>
             </w:r>
           </w:p>
           <w:p>
@@ -2305,9 +2184,6 @@
             <w:vAlign w:val="center"/>
           </w:tcPr>
           <w:p>
-            <w:pPr>
-              <w:jc w:val="center"/>
-            </w:pPr>
             <w:r>
               <w:t>FC:</w:t>
             </w:r>
@@ -2376,9 +2252,6 @@
             <w:vAlign w:val="center"/>
           </w:tcPr>
           <w:p>
-            <w:pPr>
-              <w:jc w:val="center"/>
-            </w:pPr>
             <w:r>
               <w:t xml:space="preserve">OA: </w:t>
             </w:r>
@@ -2407,15 +2280,7 @@
           </w:p>
           <w:p>
             <w:r>
-              <w:t xml:space="preserve">33 = Payment </w:t>
-            </w:r>
-            <w:proofErr w:type="gramStart"/>
-            <w:r>
-              <w:t>skip</w:t>
-            </w:r>
-            <w:proofErr w:type="gramEnd"/>
-            <w:r>
-              <w:t xml:space="preserve"> fee, see eDocs for other sub source options.</w:t>
+              <w:t>33 = Payment skip fee, see eDocs for other sub source options.</w:t>
             </w:r>
           </w:p>
           <w:p>
@@ -2451,9 +2316,6 @@
             <w:vAlign w:val="center"/>
           </w:tcPr>
           <w:p>
-            <w:pPr>
-              <w:jc w:val="center"/>
-            </w:pPr>
             <w:r>
               <w:t xml:space="preserve">SS: </w:t>
             </w:r>
@@ -2513,9 +2375,6 @@
             <w:vAlign w:val="center"/>
           </w:tcPr>
           <w:p>
-            <w:pPr>
-              <w:jc w:val="center"/>
-            </w:pPr>
             <w:r>
               <w:t>TNC:</w:t>
             </w:r>
@@ -2584,9 +2443,6 @@
             <w:vAlign w:val="center"/>
           </w:tcPr>
           <w:p>
-            <w:pPr>
-              <w:jc w:val="center"/>
-            </w:pPr>
             <w:r>
               <w:t>TML:</w:t>
             </w:r>
@@ -2633,11 +2489,7 @@
             <w:tcW w:w="1885" w:type="dxa"/>
             <w:vAlign w:val="center"/>
           </w:tcPr>
-          <w:p>
-            <w:pPr>
-              <w:jc w:val="center"/>
-            </w:pPr>
-          </w:p>
+          <w:p/>
         </w:tc>
       </w:tr>
       <w:tr>
@@ -2680,11 +2532,7 @@
             <w:tcW w:w="1885" w:type="dxa"/>
             <w:vAlign w:val="center"/>
           </w:tcPr>
-          <w:p>
-            <w:pPr>
-              <w:jc w:val="center"/>
-            </w:pPr>
-          </w:p>
+          <w:p/>
         </w:tc>
       </w:tr>
       <w:tr>
@@ -2714,11 +2562,7 @@
             <w:gridSpan w:val="2"/>
             <w:vAlign w:val="center"/>
           </w:tcPr>
-          <w:p>
-            <w:pPr>
-              <w:jc w:val="center"/>
-            </w:pPr>
-          </w:p>
+          <w:p/>
         </w:tc>
       </w:tr>
       <w:tr>
@@ -2751,11 +2595,7 @@
             <w:gridSpan w:val="2"/>
             <w:vAlign w:val="center"/>
           </w:tcPr>
-          <w:p>
-            <w:pPr>
-              <w:jc w:val="center"/>
-            </w:pPr>
-          </w:p>
+          <w:p/>
         </w:tc>
       </w:tr>
       <w:tr>
@@ -3668,6 +3508,17 @@
 </file>
 
 <file path=customXml/item1.xml><?xml version="1.0" encoding="utf-8"?>
+<p:properties xmlns:p="http://schemas.microsoft.com/office/2006/metadata/properties" xmlns:xsi="http://www.w3.org/2001/XMLSchema-instance" xmlns:pc="http://schemas.microsoft.com/office/infopath/2007/PartnerControls">
+  <documentManagement>
+    <lcf76f155ced4ddcb4097134ff3c332f xmlns="9ba05911-c24a-4853-8769-8a1374fe7448">
+      <Terms xmlns="http://schemas.microsoft.com/office/infopath/2007/PartnerControls"/>
+    </lcf76f155ced4ddcb4097134ff3c332f>
+    <TaxCatchAll xmlns="770a5452-f489-4b73-ab95-d08ebfacd134" xsi:nil="true"/>
+  </documentManagement>
+</p:properties>
+</file>
+
+<file path=customXml/item2.xml><?xml version="1.0" encoding="utf-8"?>
 <ct:contentTypeSchema xmlns:ct="http://schemas.microsoft.com/office/2006/metadata/contentType" xmlns:ma="http://schemas.microsoft.com/office/2006/metadata/properties/metaAttributes" ct:_="" ma:_="" ma:contentTypeName="Document" ma:contentTypeID="0x010100A77C9823173CF84797BEB05294A93705" ma:contentTypeVersion="15" ma:contentTypeDescription="Create a new document." ma:contentTypeScope="" ma:versionID="a06449ddb13fa6a6c0342e20d143ca9c">
   <xsd:schema xmlns:xsd="http://www.w3.org/2001/XMLSchema" xmlns:xs="http://www.w3.org/2001/XMLSchema" xmlns:p="http://schemas.microsoft.com/office/2006/metadata/properties" xmlns:ns2="9ba05911-c24a-4853-8769-8a1374fe7448" xmlns:ns3="0e06131f-2ce5-485c-956f-aae053c36232" xmlns:ns4="770a5452-f489-4b73-ab95-d08ebfacd134" targetNamespace="http://schemas.microsoft.com/office/2006/metadata/properties" ma:root="true" ma:fieldsID="988b7fcc47d8dbb21347a0fbf6618b13" ns2:_="" ns3:_="" ns4:_="">
     <xsd:import namespace="9ba05911-c24a-4853-8769-8a1374fe7448"/>
@@ -3891,17 +3742,6 @@
 </ct:contentTypeSchema>
 </file>
 
-<file path=customXml/item2.xml><?xml version="1.0" encoding="utf-8"?>
-<p:properties xmlns:p="http://schemas.microsoft.com/office/2006/metadata/properties" xmlns:xsi="http://www.w3.org/2001/XMLSchema-instance" xmlns:pc="http://schemas.microsoft.com/office/infopath/2007/PartnerControls">
-  <documentManagement>
-    <lcf76f155ced4ddcb4097134ff3c332f xmlns="9ba05911-c24a-4853-8769-8a1374fe7448">
-      <Terms xmlns="http://schemas.microsoft.com/office/infopath/2007/PartnerControls"/>
-    </lcf76f155ced4ddcb4097134ff3c332f>
-    <TaxCatchAll xmlns="770a5452-f489-4b73-ab95-d08ebfacd134" xsi:nil="true"/>
-  </documentManagement>
-</p:properties>
-</file>
-
 <file path=customXml/item3.xml><?xml version="1.0" encoding="utf-8"?>
 <?mso-contentType ?>
 <FormTemplates xmlns="http://schemas.microsoft.com/sharepoint/v3/contenttype/forms">
@@ -3912,6 +3752,17 @@
 </file>
 
 <file path=customXml/itemProps1.xml><?xml version="1.0" encoding="utf-8"?>
+<ds:datastoreItem xmlns:ds="http://schemas.openxmlformats.org/officeDocument/2006/customXml" ds:itemID="{56FDD938-FE0C-450A-88D4-820581D04DD2}">
+  <ds:schemaRefs>
+    <ds:schemaRef ds:uri="http://schemas.microsoft.com/office/2006/metadata/properties"/>
+    <ds:schemaRef ds:uri="http://schemas.microsoft.com/office/infopath/2007/PartnerControls"/>
+    <ds:schemaRef ds:uri="9ba05911-c24a-4853-8769-8a1374fe7448"/>
+    <ds:schemaRef ds:uri="770a5452-f489-4b73-ab95-d08ebfacd134"/>
+  </ds:schemaRefs>
+</ds:datastoreItem>
+</file>
+
+<file path=customXml/itemProps2.xml><?xml version="1.0" encoding="utf-8"?>
 <ds:datastoreItem xmlns:ds="http://schemas.openxmlformats.org/officeDocument/2006/customXml" ds:itemID="{443C5F63-28F0-4483-896A-BCE330FB9A05}">
   <ds:schemaRefs>
     <ds:schemaRef ds:uri="http://schemas.microsoft.com/office/2006/metadata/contentType"/>
@@ -3931,17 +3782,6 @@
 </ds:datastoreItem>
 </file>
 
-<file path=customXml/itemProps2.xml><?xml version="1.0" encoding="utf-8"?>
-<ds:datastoreItem xmlns:ds="http://schemas.openxmlformats.org/officeDocument/2006/customXml" ds:itemID="{56FDD938-FE0C-450A-88D4-820581D04DD2}">
-  <ds:schemaRefs>
-    <ds:schemaRef ds:uri="http://schemas.microsoft.com/office/2006/metadata/properties"/>
-    <ds:schemaRef ds:uri="http://schemas.microsoft.com/office/infopath/2007/PartnerControls"/>
-    <ds:schemaRef ds:uri="9ba05911-c24a-4853-8769-8a1374fe7448"/>
-    <ds:schemaRef ds:uri="770a5452-f489-4b73-ab95-d08ebfacd134"/>
-  </ds:schemaRefs>
-</ds:datastoreItem>
-</file>
-
 <file path=customXml/itemProps3.xml><?xml version="1.0" encoding="utf-8"?>
 <ds:datastoreItem xmlns:ds="http://schemas.openxmlformats.org/officeDocument/2006/customXml" ds:itemID="{C9DB75E7-4E0B-46A2-A424-7EBF9E354C92}">
   <ds:schemaRefs>

</xml_diff>